<commit_message>
We fixed the bug with the new word feature
made changed just in the word document
</commit_message>
<xml_diff>
--- a/Answer sheet 2.docx
+++ b/Answer sheet 2.docx
@@ -12,6 +12,17 @@
       <w:r>
         <w:br/>
         <w:t>And we added a feature…</w:t>
+      </w:r>
+      <w:r>
+        <w:br/>
+      </w:r>
+      <w:r>
+        <w:br/>
+        <w:t>The app broke</w:t>
+      </w:r>
+      <w:r>
+        <w:br/>
+        <w:t>we fixed the bug</w:t>
       </w:r>
     </w:p>
     <w:sectPr>

</xml_diff>